<commit_message>
Se completo archivo cotejo 2 mat 9 tema 4
</commit_message>
<xml_diff>
--- a/fuentes/contenidos/grado09/guion04/Cotejo 2_publicacion_mat9T4.docx
+++ b/fuentes/contenidos/grado09/guion04/Cotejo 2_publicacion_mat9T4.docx
@@ -2,13 +2,15 @@
 <file path=word/document.xml><?xml version="1.0" encoding="utf-8"?>
 <w:document xmlns:wpc="http://schemas.microsoft.com/office/word/2010/wordprocessingCanvas" xmlns:mc="http://schemas.openxmlformats.org/markup-compatibility/2006" xmlns:o="urn:schemas-microsoft-com:office:office" xmlns:r="http://schemas.openxmlformats.org/officeDocument/2006/relationships" xmlns:m="http://schemas.openxmlformats.org/officeDocument/2006/math" xmlns:v="urn:schemas-microsoft-com:vml" xmlns:wp14="http://schemas.microsoft.com/office/word/2010/wordprocessingDrawing" xmlns:wp="http://schemas.openxmlformats.org/drawingml/2006/wordprocessingDrawing" xmlns:w10="urn:schemas-microsoft-com:office:word" xmlns:w="http://schemas.openxmlformats.org/wordprocessingml/2006/main" xmlns:w14="http://schemas.microsoft.com/office/word/2010/wordml" xmlns:w15="http://schemas.microsoft.com/office/word/2012/wordml" xmlns:wpg="http://schemas.microsoft.com/office/word/2010/wordprocessingGroup" xmlns:wpi="http://schemas.microsoft.com/office/word/2010/wordprocessingInk" xmlns:wne="http://schemas.microsoft.com/office/word/2006/wordml" xmlns:wps="http://schemas.microsoft.com/office/word/2010/wordprocessingShape" mc:Ignorable="w14 w15 wp14">
   <w:body>
+    <w:p/>
+    <w:p/>
     <w:p>
       <w:bookmarkStart w:id="0" w:name="_GoBack"/>
       <w:r>
         <w:drawing>
           <wp:inline distT="0" distB="0" distL="0" distR="0" wp14:anchorId="4E3A6BB1" wp14:editId="0C978A67">
-            <wp:extent cx="7366556" cy="4143375"/>
-            <wp:effectExtent l="0" t="0" r="6350" b="0"/>
+            <wp:extent cx="5823300" cy="3275359"/>
+            <wp:effectExtent l="0" t="0" r="6350" b="1270"/>
             <wp:docPr id="1" name="Imagen 1"/>
             <wp:cNvGraphicFramePr>
               <a:graphicFrameLocks xmlns:a="http://schemas.openxmlformats.org/drawingml/2006/main" noChangeAspect="1"/>
@@ -29,7 +31,7 @@
                   <pic:spPr>
                     <a:xfrm>
                       <a:off x="0" y="0"/>
-                      <a:ext cx="7367466" cy="4143887"/>
+                      <a:ext cx="5825262" cy="3276463"/>
                     </a:xfrm>
                     <a:prstGeom prst="rect">
                       <a:avLst/>
@@ -63,6 +65,47 @@
                   </pic:nvPicPr>
                   <pic:blipFill>
                     <a:blip r:embed="rId5"/>
+                    <a:stretch>
+                      <a:fillRect/>
+                    </a:stretch>
+                  </pic:blipFill>
+                  <pic:spPr>
+                    <a:xfrm>
+                      <a:off x="0" y="0"/>
+                      <a:ext cx="5612130" cy="3156585"/>
+                    </a:xfrm>
+                    <a:prstGeom prst="rect">
+                      <a:avLst/>
+                    </a:prstGeom>
+                  </pic:spPr>
+                </pic:pic>
+              </a:graphicData>
+            </a:graphic>
+          </wp:inline>
+        </w:drawing>
+      </w:r>
+    </w:p>
+    <w:p/>
+    <w:p>
+      <w:r>
+        <w:lastRenderedPageBreak/>
+        <w:drawing>
+          <wp:inline distT="0" distB="0" distL="0" distR="0" wp14:anchorId="6E6C18BE" wp14:editId="43FE1FB1">
+            <wp:extent cx="5612130" cy="3156585"/>
+            <wp:effectExtent l="0" t="0" r="7620" b="5715"/>
+            <wp:docPr id="3" name="Imagen 3"/>
+            <wp:cNvGraphicFramePr>
+              <a:graphicFrameLocks xmlns:a="http://schemas.openxmlformats.org/drawingml/2006/main" noChangeAspect="1"/>
+            </wp:cNvGraphicFramePr>
+            <a:graphic xmlns:a="http://schemas.openxmlformats.org/drawingml/2006/main">
+              <a:graphicData uri="http://schemas.openxmlformats.org/drawingml/2006/picture">
+                <pic:pic xmlns:pic="http://schemas.openxmlformats.org/drawingml/2006/picture">
+                  <pic:nvPicPr>
+                    <pic:cNvPr id="1" name=""/>
+                    <pic:cNvPicPr/>
+                  </pic:nvPicPr>
+                  <pic:blipFill>
+                    <a:blip r:embed="rId6"/>
                     <a:stretch>
                       <a:fillRect/>
                     </a:stretch>

</xml_diff>